<commit_message>
abstract - changes SVM to Decision Tree
</commit_message>
<xml_diff>
--- a/docs/1_abstract.docx
+++ b/docs/1_abstract.docx
@@ -57,17 +57,7 @@
           <w:sz w:val="24"/>
           <w:szCs w:val="24"/>
         </w:rPr>
-        <w:t xml:space="preserve"> Many machine learning techniques is being used to serve this purpose with an average accuracy of 80%, whic</w:t>
-      </w:r>
-      <w:bookmarkStart w:id="0" w:name="_GoBack"/>
-      <w:bookmarkEnd w:id="0"/>
-      <w:r>
-        <w:rPr>
-          <w:rFonts w:ascii="Times New Roman" w:hAnsi="Times New Roman" w:cs="Times New Roman"/>
-          <w:sz w:val="24"/>
-          <w:szCs w:val="24"/>
-        </w:rPr>
-        <w:t>h, although is a great advancement, still needs improvement.</w:t>
+        <w:t xml:space="preserve"> Many machine learning techniques is being used to serve this purpose with an average accuracy of 80%, which, although is a great advancement, still needs improvement.</w:t>
       </w:r>
     </w:p>
     <w:p>
@@ -195,8 +185,18 @@
           <w:sz w:val="24"/>
           <w:szCs w:val="24"/>
         </w:rPr>
-        <w:t xml:space="preserve"> Among numerous models of risk prediction, we chose to use Naïve Bayes and Support Vector Machine</w:t>
-      </w:r>
+        <w:t xml:space="preserve"> Among numerous models of risk prediction, we chose to use Naïve Bayes and </w:t>
+      </w:r>
+      <w:r>
+        <w:rPr>
+          <w:rFonts w:ascii="Times New Roman" w:hAnsi="Times New Roman" w:cs="Times New Roman"/>
+          <w:sz w:val="24"/>
+          <w:szCs w:val="24"/>
+        </w:rPr>
+        <w:t>Decision Tree</w:t>
+      </w:r>
+      <w:bookmarkStart w:id="0" w:name="_GoBack"/>
+      <w:bookmarkEnd w:id="0"/>
       <w:r>
         <w:rPr>
           <w:rFonts w:ascii="Times New Roman" w:hAnsi="Times New Roman" w:cs="Times New Roman"/>

</xml_diff>